<commit_message>
Feat: Add Chapter 12 homeworks
</commit_message>
<xml_diff>
--- a/OOP-Final.docx
+++ b/OOP-Final.docx
@@ -190,6 +190,13 @@
         </w:rPr>
         <w:t>- It also contains two abstract methods: `totalPeople()` and `toString()`.</w:t>
       </w:r>
+      <w:r>
+        <w:rPr>
+          <w:b/>
+          <w:bCs/>
+        </w:rPr>
+        <w:t xml:space="preserve"> (10)</w:t>
+      </w:r>
     </w:p>
     <w:p>
       <w:pPr>
@@ -847,7 +854,6 @@
     <w:p>
       <w:pPr>
         <w:rPr>
-          <w:rFonts w:hint="eastAsia"/>
           <w:b/>
           <w:bCs/>
         </w:rPr>
@@ -2254,6 +2260,7 @@
         <w:rPr>
           <w:b/>
           <w:bCs/>
+          <w:noProof/>
         </w:rPr>
         <w:drawing>
           <wp:anchor distT="0" distB="0" distL="114300" distR="114300" simplePos="0" relativeHeight="251658240" behindDoc="0" locked="0" layoutInCell="1" allowOverlap="1" wp14:anchorId="4DD9E9C7" wp14:editId="401E0E51">

</xml_diff>